<commit_message>
Finished formatting and final edits to dissertation draft
</commit_message>
<xml_diff>
--- a/Dissertation Backup/table and figure pagenumbers.docx
+++ b/Dissertation Backup/table and figure pagenumbers.docx
@@ -121,7 +121,17 @@
           <w:sz w:val="24"/>
           <w:szCs w:val="24"/>
         </w:rPr>
-        <w:t xml:space="preserve"> 38</w:t>
+        <w:t xml:space="preserve"> 3</w:t>
+      </w:r>
+      <w:r>
+        <w:rPr>
+          <w:rFonts w:ascii="Times New Roman" w:eastAsia="Times New Roman" w:hAnsi="Times New Roman"/>
+          <w:bCs/>
+          <w:color w:val="000000"/>
+          <w:sz w:val="24"/>
+          <w:szCs w:val="24"/>
+        </w:rPr>
+        <w:t>9</w:t>
       </w:r>
     </w:p>
     <w:p>
@@ -259,7 +269,17 @@
           <w:sz w:val="24"/>
           <w:szCs w:val="24"/>
         </w:rPr>
-        <w:t xml:space="preserve"> 39</w:t>
+        <w:t xml:space="preserve"> </w:t>
+      </w:r>
+      <w:r>
+        <w:rPr>
+          <w:rFonts w:ascii="Times New Roman" w:eastAsia="Times New Roman" w:hAnsi="Times New Roman"/>
+          <w:bCs/>
+          <w:color w:val="000000"/>
+          <w:sz w:val="24"/>
+          <w:szCs w:val="24"/>
+        </w:rPr>
+        <w:t>40</w:t>
       </w:r>
     </w:p>
     <w:p>
@@ -376,7 +396,17 @@
           <w:sz w:val="24"/>
           <w:szCs w:val="24"/>
         </w:rPr>
-        <w:t xml:space="preserve"> 40</w:t>
+        <w:t xml:space="preserve"> 4</w:t>
+      </w:r>
+      <w:r>
+        <w:rPr>
+          <w:rFonts w:ascii="Times New Roman" w:eastAsia="Times New Roman" w:hAnsi="Times New Roman"/>
+          <w:bCs/>
+          <w:color w:val="000000"/>
+          <w:sz w:val="24"/>
+          <w:szCs w:val="24"/>
+        </w:rPr>
+        <w:t>1</w:t>
       </w:r>
     </w:p>
     <w:p>
@@ -512,7 +542,15 @@
           <w:bCs/>
           <w:sz w:val="24"/>
         </w:rPr>
-        <w:t xml:space="preserve"> 41</w:t>
+        <w:t xml:space="preserve"> 4</w:t>
+      </w:r>
+      <w:r>
+        <w:rPr>
+          <w:rFonts w:ascii="Times New Roman" w:hAnsi="Times New Roman"/>
+          <w:bCs/>
+          <w:sz w:val="24"/>
+        </w:rPr>
+        <w:t>2</w:t>
       </w:r>
     </w:p>
     <w:p>
@@ -554,15 +592,15 @@
           <w:bCs/>
           <w:sz w:val="24"/>
         </w:rPr>
-        <w:t xml:space="preserve"> levels for each treatment</w:t>
-      </w:r>
-      <w:r>
-        <w:rPr>
-          <w:rFonts w:ascii="Times New Roman" w:hAnsi="Times New Roman"/>
-          <w:bCs/>
-          <w:sz w:val="24"/>
-        </w:rPr>
-        <w:t xml:space="preserve"> 72</w:t>
+        <w:t xml:space="preserve"> levels for each treatment 7</w:t>
+      </w:r>
+      <w:r>
+        <w:rPr>
+          <w:rFonts w:ascii="Times New Roman" w:hAnsi="Times New Roman"/>
+          <w:bCs/>
+          <w:sz w:val="24"/>
+        </w:rPr>
+        <w:t>3</w:t>
       </w:r>
     </w:p>
     <w:p>
@@ -614,6 +652,56 @@
           <w:sz w:val="24"/>
           <w:vertAlign w:val="subscript"/>
         </w:rPr>
+        <w:t xml:space="preserve">2 </w:t>
+      </w:r>
+      <w:r>
+        <w:rPr>
+          <w:rFonts w:ascii="Times New Roman" w:hAnsi="Times New Roman"/>
+          <w:bCs/>
+          <w:sz w:val="24"/>
+        </w:rPr>
+        <w:t>7</w:t>
+      </w:r>
+      <w:r>
+        <w:rPr>
+          <w:rFonts w:ascii="Times New Roman" w:hAnsi="Times New Roman"/>
+          <w:bCs/>
+          <w:sz w:val="24"/>
+        </w:rPr>
+        <w:t>4</w:t>
+      </w:r>
+    </w:p>
+    <w:p>
+      <w:pPr>
+        <w:rPr>
+          <w:rFonts w:ascii="Times New Roman" w:hAnsi="Times New Roman"/>
+          <w:bCs/>
+          <w:sz w:val="24"/>
+        </w:rPr>
+      </w:pPr>
+      <w:r>
+        <w:rPr>
+          <w:rFonts w:ascii="Times New Roman" w:hAnsi="Times New Roman"/>
+          <w:b/>
+          <w:sz w:val="24"/>
+        </w:rPr>
+        <w:t xml:space="preserve">Figure 2.3. </w:t>
+      </w:r>
+      <w:r>
+        <w:rPr>
+          <w:rFonts w:ascii="Times New Roman" w:hAnsi="Times New Roman"/>
+          <w:bCs/>
+          <w:sz w:val="24"/>
+        </w:rPr>
+        <w:t>Examples of a typical MO</w:t>
+      </w:r>
+      <w:r>
+        <w:rPr>
+          <w:rFonts w:ascii="Times New Roman" w:hAnsi="Times New Roman"/>
+          <w:bCs/>
+          <w:sz w:val="24"/>
+          <w:vertAlign w:val="subscript"/>
+        </w:rPr>
         <w:t>2</w:t>
       </w:r>
       <w:r>
@@ -621,42 +709,25 @@
           <w:rFonts w:ascii="Times New Roman" w:hAnsi="Times New Roman"/>
           <w:bCs/>
           <w:sz w:val="24"/>
+        </w:rPr>
+        <w:t>-O</w:t>
+      </w:r>
+      <w:r>
+        <w:rPr>
+          <w:rFonts w:ascii="Times New Roman" w:hAnsi="Times New Roman"/>
+          <w:bCs/>
+          <w:sz w:val="24"/>
           <w:vertAlign w:val="subscript"/>
         </w:rPr>
-        <w:t xml:space="preserve"> </w:t>
-      </w:r>
-      <w:r>
-        <w:rPr>
-          <w:rFonts w:ascii="Times New Roman" w:hAnsi="Times New Roman"/>
-          <w:bCs/>
-          <w:sz w:val="24"/>
-        </w:rPr>
-        <w:t>73</w:t>
-      </w:r>
-    </w:p>
-    <w:p>
-      <w:pPr>
-        <w:rPr>
-          <w:rFonts w:ascii="Times New Roman" w:hAnsi="Times New Roman"/>
-          <w:bCs/>
-          <w:sz w:val="24"/>
-        </w:rPr>
-      </w:pPr>
-      <w:r>
-        <w:rPr>
-          <w:rFonts w:ascii="Times New Roman" w:hAnsi="Times New Roman"/>
-          <w:b/>
-          <w:sz w:val="24"/>
-        </w:rPr>
-        <w:t xml:space="preserve">Figure 2.3. </w:t>
-      </w:r>
-      <w:r>
-        <w:rPr>
-          <w:rFonts w:ascii="Times New Roman" w:hAnsi="Times New Roman"/>
-          <w:bCs/>
-          <w:sz w:val="24"/>
-        </w:rPr>
-        <w:t>Examples of a typical MO</w:t>
+        <w:t>2</w:t>
+      </w:r>
+      <w:r>
+        <w:rPr>
+          <w:rFonts w:ascii="Times New Roman" w:hAnsi="Times New Roman"/>
+          <w:bCs/>
+          <w:sz w:val="24"/>
+        </w:rPr>
+        <w:t xml:space="preserve"> curve, one with a sudden transient increase in MO</w:t>
       </w:r>
       <w:r>
         <w:rPr>
@@ -673,49 +744,15 @@
           <w:bCs/>
           <w:sz w:val="24"/>
         </w:rPr>
-        <w:t>-O</w:t>
-      </w:r>
-      <w:r>
-        <w:rPr>
-          <w:rFonts w:ascii="Times New Roman" w:hAnsi="Times New Roman"/>
-          <w:bCs/>
-          <w:sz w:val="24"/>
-          <w:vertAlign w:val="subscript"/>
-        </w:rPr>
-        <w:t>2</w:t>
-      </w:r>
-      <w:r>
-        <w:rPr>
-          <w:rFonts w:ascii="Times New Roman" w:hAnsi="Times New Roman"/>
-          <w:bCs/>
-          <w:sz w:val="24"/>
-        </w:rPr>
-        <w:t xml:space="preserve"> curve, one with a sudden transient increase in MO</w:t>
-      </w:r>
-      <w:r>
-        <w:rPr>
-          <w:rFonts w:ascii="Times New Roman" w:hAnsi="Times New Roman"/>
-          <w:bCs/>
-          <w:sz w:val="24"/>
-          <w:vertAlign w:val="subscript"/>
-        </w:rPr>
-        <w:t>2</w:t>
-      </w:r>
-      <w:r>
-        <w:rPr>
-          <w:rFonts w:ascii="Times New Roman" w:hAnsi="Times New Roman"/>
-          <w:bCs/>
-          <w:sz w:val="24"/>
-        </w:rPr>
-        <w:t xml:space="preserve"> at low oxygen, and one with full oxyconformity, with fitted breakpoint regressions</w:t>
-      </w:r>
-      <w:r>
-        <w:rPr>
-          <w:rFonts w:ascii="Times New Roman" w:hAnsi="Times New Roman"/>
-          <w:bCs/>
-          <w:sz w:val="24"/>
-        </w:rPr>
-        <w:t xml:space="preserve"> 74</w:t>
+        <w:t xml:space="preserve"> at low oxygen, and one with full oxyconformity, with fitted breakpoint regressions 7</w:t>
+      </w:r>
+      <w:r>
+        <w:rPr>
+          <w:rFonts w:ascii="Times New Roman" w:hAnsi="Times New Roman"/>
+          <w:bCs/>
+          <w:sz w:val="24"/>
+        </w:rPr>
+        <w:t>5</w:t>
       </w:r>
     </w:p>
     <w:p>
@@ -775,15 +812,15 @@
           <w:bCs/>
           <w:sz w:val="24"/>
         </w:rPr>
-        <w:t xml:space="preserve"> treatments at the embryo, 2dph larval, and 5dph larval stages</w:t>
-      </w:r>
-      <w:r>
-        <w:rPr>
-          <w:rFonts w:ascii="Times New Roman" w:hAnsi="Times New Roman"/>
-          <w:bCs/>
-          <w:sz w:val="24"/>
-        </w:rPr>
-        <w:t xml:space="preserve"> 75</w:t>
+        <w:t xml:space="preserve"> treatments at the embryo, 2dph larval, and 5dph larval stages 7</w:t>
+      </w:r>
+      <w:r>
+        <w:rPr>
+          <w:rFonts w:ascii="Times New Roman" w:hAnsi="Times New Roman"/>
+          <w:bCs/>
+          <w:sz w:val="24"/>
+        </w:rPr>
+        <w:t>6</w:t>
       </w:r>
     </w:p>
     <w:p>
@@ -826,15 +863,15 @@
           <w:bCs/>
           <w:sz w:val="24"/>
         </w:rPr>
-        <w:t xml:space="preserve"> embryo, hatchling, and 10-mm larva with ionocytes stained dark purple</w:t>
-      </w:r>
-      <w:r>
-        <w:rPr>
-          <w:rFonts w:ascii="Times New Roman" w:hAnsi="Times New Roman"/>
-          <w:bCs/>
-          <w:sz w:val="24"/>
-        </w:rPr>
-        <w:t xml:space="preserve"> 104</w:t>
+        <w:t xml:space="preserve"> embryo, hatchling, and 10-mm larva with ionocytes stained dark purple 10</w:t>
+      </w:r>
+      <w:r>
+        <w:rPr>
+          <w:rFonts w:ascii="Times New Roman" w:hAnsi="Times New Roman"/>
+          <w:bCs/>
+          <w:sz w:val="24"/>
+        </w:rPr>
+        <w:t>5</w:t>
       </w:r>
     </w:p>
     <w:p>
@@ -859,15 +896,15 @@
           <w:bCs/>
           <w:sz w:val="24"/>
         </w:rPr>
-        <w:t>Frequency distribution of ionocyte densities at the embryo (skin and yolk sac) and hatchling stages</w:t>
-      </w:r>
-      <w:r>
-        <w:rPr>
-          <w:rFonts w:ascii="Times New Roman" w:hAnsi="Times New Roman"/>
-          <w:bCs/>
-          <w:sz w:val="24"/>
-        </w:rPr>
-        <w:t xml:space="preserve"> 105</w:t>
+        <w:t>Frequency distribution of ionocyte densities at the embryo (skin and yolk sac) and hatchling stages 10</w:t>
+      </w:r>
+      <w:r>
+        <w:rPr>
+          <w:rFonts w:ascii="Times New Roman" w:hAnsi="Times New Roman"/>
+          <w:bCs/>
+          <w:sz w:val="24"/>
+        </w:rPr>
+        <w:t>6</w:t>
       </w:r>
     </w:p>
     <w:p>
@@ -909,7 +946,15 @@
           <w:bCs/>
           <w:sz w:val="24"/>
         </w:rPr>
-        <w:t xml:space="preserve"> 106</w:t>
+        <w:t xml:space="preserve"> 10</w:t>
+      </w:r>
+      <w:r>
+        <w:rPr>
+          <w:rFonts w:ascii="Times New Roman" w:hAnsi="Times New Roman"/>
+          <w:bCs/>
+          <w:sz w:val="24"/>
+        </w:rPr>
+        <w:t>7</w:t>
       </w:r>
     </w:p>
     <w:p>
@@ -960,7 +1005,15 @@
           <w:bCs/>
           <w:sz w:val="24"/>
         </w:rPr>
-        <w:t>107</w:t>
+        <w:t>10</w:t>
+      </w:r>
+      <w:r>
+        <w:rPr>
+          <w:rFonts w:ascii="Times New Roman" w:hAnsi="Times New Roman"/>
+          <w:bCs/>
+          <w:sz w:val="24"/>
+        </w:rPr>
+        <w:t>8</w:t>
       </w:r>
     </w:p>
     <w:p>
@@ -985,15 +1038,15 @@
           <w:bCs/>
           <w:sz w:val="24"/>
         </w:rPr>
-        <w:t>Metabolic rates of embryos and hatchlings plotted with respect to ionocyte density and treatment temperature</w:t>
-      </w:r>
-      <w:r>
-        <w:rPr>
-          <w:rFonts w:ascii="Times New Roman" w:hAnsi="Times New Roman"/>
-          <w:bCs/>
-          <w:sz w:val="24"/>
-        </w:rPr>
-        <w:t xml:space="preserve"> 108</w:t>
+        <w:t>Metabolic rates of embryos and hatchlings plotted with respect to ionocyte density and treatment temperature 10</w:t>
+      </w:r>
+      <w:r>
+        <w:rPr>
+          <w:rFonts w:ascii="Times New Roman" w:hAnsi="Times New Roman"/>
+          <w:bCs/>
+          <w:sz w:val="24"/>
+        </w:rPr>
+        <w:t>9</w:t>
       </w:r>
     </w:p>
     <w:p>
@@ -1018,33 +1071,15 @@
           <w:bCs/>
           <w:sz w:val="24"/>
         </w:rPr>
-        <w:t xml:space="preserve">The </w:t>
-      </w:r>
-      <w:proofErr w:type="spellStart"/>
-      <w:r>
-        <w:rPr>
-          <w:rFonts w:ascii="Times New Roman" w:hAnsi="Times New Roman"/>
-          <w:bCs/>
-          <w:sz w:val="24"/>
-        </w:rPr>
-        <w:t>DEBkiss</w:t>
-      </w:r>
-      <w:proofErr w:type="spellEnd"/>
-      <w:r>
-        <w:rPr>
-          <w:rFonts w:ascii="Times New Roman" w:hAnsi="Times New Roman"/>
-          <w:bCs/>
-          <w:sz w:val="24"/>
-        </w:rPr>
-        <w:t xml:space="preserve"> model with stage-specific survival parameters</w:t>
-      </w:r>
-      <w:r>
-        <w:rPr>
-          <w:rFonts w:ascii="Times New Roman" w:hAnsi="Times New Roman"/>
-          <w:bCs/>
-          <w:sz w:val="24"/>
-        </w:rPr>
-        <w:t xml:space="preserve"> 146</w:t>
+        <w:t>The DEBkiss model with stage-specific survival parameters 14</w:t>
+      </w:r>
+      <w:r>
+        <w:rPr>
+          <w:rFonts w:ascii="Times New Roman" w:hAnsi="Times New Roman"/>
+          <w:bCs/>
+          <w:sz w:val="24"/>
+        </w:rPr>
+        <w:t>7</w:t>
       </w:r>
     </w:p>
     <w:p>
@@ -1069,25 +1104,7 @@
           <w:bCs/>
           <w:sz w:val="24"/>
         </w:rPr>
-        <w:t xml:space="preserve">Predicted and observed data for the fitted </w:t>
-      </w:r>
-      <w:proofErr w:type="spellStart"/>
-      <w:r>
-        <w:rPr>
-          <w:rFonts w:ascii="Times New Roman" w:hAnsi="Times New Roman"/>
-          <w:bCs/>
-          <w:sz w:val="24"/>
-        </w:rPr>
-        <w:t>DEBkiss</w:t>
-      </w:r>
-      <w:proofErr w:type="spellEnd"/>
-      <w:r>
-        <w:rPr>
-          <w:rFonts w:ascii="Times New Roman" w:hAnsi="Times New Roman"/>
-          <w:bCs/>
-          <w:sz w:val="24"/>
-        </w:rPr>
-        <w:t xml:space="preserve"> model of </w:t>
+        <w:t xml:space="preserve">Predicted and observed data for the fitted DEBkiss model of </w:t>
       </w:r>
       <w:r>
         <w:rPr>
@@ -1105,7 +1122,15 @@
           <w:bCs/>
           <w:sz w:val="24"/>
         </w:rPr>
-        <w:t xml:space="preserve"> 147</w:t>
+        <w:t xml:space="preserve"> 14</w:t>
+      </w:r>
+      <w:r>
+        <w:rPr>
+          <w:rFonts w:ascii="Times New Roman" w:hAnsi="Times New Roman"/>
+          <w:bCs/>
+          <w:sz w:val="24"/>
+        </w:rPr>
+        <w:t>8</w:t>
       </w:r>
     </w:p>
     <w:p>
@@ -1177,23 +1202,32 @@
           <w:bCs/>
           <w:sz w:val="24"/>
         </w:rPr>
-        <w:t xml:space="preserve"> 148</w:t>
-      </w:r>
-    </w:p>
-    <w:p>
-      <w:pPr>
-        <w:rPr>
-          <w:rFonts w:ascii="Times New Roman" w:hAnsi="Times New Roman"/>
-          <w:bCs/>
-          <w:sz w:val="24"/>
-        </w:rPr>
-      </w:pPr>
-      <w:r>
-        <w:rPr>
-          <w:rFonts w:ascii="Times New Roman" w:hAnsi="Times New Roman"/>
-          <w:b/>
-          <w:sz w:val="24"/>
-        </w:rPr>
+        <w:t xml:space="preserve"> 14</w:t>
+      </w:r>
+      <w:r>
+        <w:rPr>
+          <w:rFonts w:ascii="Times New Roman" w:hAnsi="Times New Roman"/>
+          <w:bCs/>
+          <w:sz w:val="24"/>
+        </w:rPr>
+        <w:t>9</w:t>
+      </w:r>
+    </w:p>
+    <w:p>
+      <w:pPr>
+        <w:rPr>
+          <w:rFonts w:ascii="Times New Roman" w:hAnsi="Times New Roman"/>
+          <w:bCs/>
+          <w:sz w:val="24"/>
+        </w:rPr>
+      </w:pPr>
+      <w:r>
+        <w:rPr>
+          <w:rFonts w:ascii="Times New Roman" w:hAnsi="Times New Roman"/>
+          <w:b/>
+          <w:sz w:val="24"/>
+        </w:rPr>
+        <w:lastRenderedPageBreak/>
         <w:t xml:space="preserve">Figure 4.4. </w:t>
       </w:r>
       <w:r>
@@ -1202,15 +1236,15 @@
           <w:bCs/>
           <w:sz w:val="24"/>
         </w:rPr>
-        <w:t>Simulated effect of changing assimilation rate on the state variables</w:t>
-      </w:r>
-      <w:r>
-        <w:rPr>
-          <w:rFonts w:ascii="Times New Roman" w:hAnsi="Times New Roman"/>
-          <w:bCs/>
-          <w:sz w:val="24"/>
-        </w:rPr>
-        <w:t xml:space="preserve"> 149</w:t>
+        <w:t>Simulated effect of changing assimilation rate on the state variables 1</w:t>
+      </w:r>
+      <w:r>
+        <w:rPr>
+          <w:rFonts w:ascii="Times New Roman" w:hAnsi="Times New Roman"/>
+          <w:bCs/>
+          <w:sz w:val="24"/>
+        </w:rPr>
+        <w:t>50</w:t>
       </w:r>
     </w:p>
     <w:p>
@@ -1235,15 +1269,15 @@
           <w:bCs/>
           <w:sz w:val="24"/>
         </w:rPr>
-        <w:t>Simulated effect of changing maintenance rate on the state variables</w:t>
-      </w:r>
-      <w:r>
-        <w:rPr>
-          <w:rFonts w:ascii="Times New Roman" w:hAnsi="Times New Roman"/>
-          <w:bCs/>
-          <w:sz w:val="24"/>
-        </w:rPr>
-        <w:t xml:space="preserve"> 150</w:t>
+        <w:t>Simulated effect of changing maintenance rate on the state variables 15</w:t>
+      </w:r>
+      <w:r>
+        <w:rPr>
+          <w:rFonts w:ascii="Times New Roman" w:hAnsi="Times New Roman"/>
+          <w:bCs/>
+          <w:sz w:val="24"/>
+        </w:rPr>
+        <w:t>1</w:t>
       </w:r>
     </w:p>
     <w:p>
@@ -1268,15 +1302,15 @@
           <w:bCs/>
           <w:sz w:val="24"/>
         </w:rPr>
-        <w:t>Simulated effect of changing mortality rates on the state variables</w:t>
-      </w:r>
-      <w:r>
-        <w:rPr>
-          <w:rFonts w:ascii="Times New Roman" w:hAnsi="Times New Roman"/>
-          <w:bCs/>
-          <w:sz w:val="24"/>
-        </w:rPr>
-        <w:t xml:space="preserve"> 151</w:t>
+        <w:t>Simulated effect of changing mortality rates on the state variables 15</w:t>
+      </w:r>
+      <w:r>
+        <w:rPr>
+          <w:rFonts w:ascii="Times New Roman" w:hAnsi="Times New Roman"/>
+          <w:bCs/>
+          <w:sz w:val="24"/>
+        </w:rPr>
+        <w:t>2</w:t>
       </w:r>
     </w:p>
     <w:p>
@@ -1301,33 +1335,15 @@
           <w:bCs/>
           <w:sz w:val="24"/>
         </w:rPr>
-        <w:t xml:space="preserve">Best fit of </w:t>
-      </w:r>
-      <w:proofErr w:type="spellStart"/>
-      <w:r>
-        <w:rPr>
-          <w:rFonts w:ascii="Times New Roman" w:hAnsi="Times New Roman"/>
-          <w:bCs/>
-          <w:sz w:val="24"/>
-        </w:rPr>
-        <w:t>DEBkiss</w:t>
-      </w:r>
-      <w:proofErr w:type="spellEnd"/>
-      <w:r>
-        <w:rPr>
-          <w:rFonts w:ascii="Times New Roman" w:hAnsi="Times New Roman"/>
-          <w:bCs/>
-          <w:sz w:val="24"/>
-        </w:rPr>
-        <w:t xml:space="preserve"> model to experimental data from four oxygen levels, showing early life data only</w:t>
-      </w:r>
-      <w:r>
-        <w:rPr>
-          <w:rFonts w:ascii="Times New Roman" w:hAnsi="Times New Roman"/>
-          <w:bCs/>
-          <w:sz w:val="24"/>
-        </w:rPr>
-        <w:t xml:space="preserve"> 152</w:t>
+        <w:t>Best fit of DEBkiss model to experimental data from four oxygen levels, showing early life data only 15</w:t>
+      </w:r>
+      <w:r>
+        <w:rPr>
+          <w:rFonts w:ascii="Times New Roman" w:hAnsi="Times New Roman"/>
+          <w:bCs/>
+          <w:sz w:val="24"/>
+        </w:rPr>
+        <w:t>3</w:t>
       </w:r>
     </w:p>
     <w:p>
@@ -1353,41 +1369,23 @@
           <w:bCs/>
           <w:sz w:val="24"/>
         </w:rPr>
-        <w:t xml:space="preserve">Best fit of </w:t>
-      </w:r>
-      <w:proofErr w:type="spellStart"/>
-      <w:r>
-        <w:rPr>
-          <w:rFonts w:ascii="Times New Roman" w:hAnsi="Times New Roman"/>
-          <w:bCs/>
-          <w:sz w:val="24"/>
-        </w:rPr>
-        <w:t>DEBkiss</w:t>
-      </w:r>
-      <w:proofErr w:type="spellEnd"/>
-      <w:r>
-        <w:rPr>
-          <w:rFonts w:ascii="Times New Roman" w:hAnsi="Times New Roman"/>
-          <w:bCs/>
-          <w:sz w:val="24"/>
-        </w:rPr>
-        <w:t xml:space="preserve"> model to experimental data from four oxygen levels, showing full life data</w:t>
-      </w:r>
-      <w:r>
-        <w:rPr>
-          <w:rFonts w:ascii="Times New Roman" w:hAnsi="Times New Roman"/>
-          <w:b/>
-          <w:sz w:val="24"/>
-        </w:rPr>
-        <w:t xml:space="preserve"> </w:t>
-      </w:r>
-      <w:r>
-        <w:rPr>
-          <w:rFonts w:ascii="Times New Roman" w:hAnsi="Times New Roman"/>
-          <w:b/>
-          <w:sz w:val="24"/>
-        </w:rPr>
-        <w:t>196</w:t>
+        <w:t>Best fit of DEBkiss model to experimental data from four oxygen levels, showing full life data</w:t>
+      </w:r>
+      <w:r>
+        <w:rPr>
+          <w:rFonts w:ascii="Times New Roman" w:hAnsi="Times New Roman"/>
+          <w:b/>
+          <w:sz w:val="24"/>
+        </w:rPr>
+        <w:t xml:space="preserve"> 19</w:t>
+      </w:r>
+      <w:r>
+        <w:rPr>
+          <w:rFonts w:ascii="Times New Roman" w:hAnsi="Times New Roman"/>
+          <w:b/>
+          <w:sz w:val="24"/>
+        </w:rPr>
+        <w:t>7</w:t>
       </w:r>
     </w:p>
     <w:p>
@@ -1425,6 +1423,7 @@
       </w:pPr>
       <w:bookmarkStart w:id="1" w:name="_Toc131592414"/>
       <w:r>
+        <w:lastRenderedPageBreak/>
         <w:t>List of Tables</w:t>
       </w:r>
       <w:bookmarkEnd w:id="1"/>
@@ -1510,7 +1509,17 @@
           <w:sz w:val="24"/>
           <w:szCs w:val="24"/>
         </w:rPr>
-        <w:t>42</w:t>
+        <w:t>4</w:t>
+      </w:r>
+      <w:r>
+        <w:rPr>
+          <w:rFonts w:ascii="Times New Roman" w:hAnsi="Times New Roman"/>
+          <w:b/>
+          <w:bCs/>
+          <w:sz w:val="24"/>
+          <w:szCs w:val="24"/>
+        </w:rPr>
+        <w:t>3</w:t>
       </w:r>
     </w:p>
     <w:p>
@@ -1572,15 +1581,15 @@
           <w:sz w:val="24"/>
           <w:szCs w:val="24"/>
         </w:rPr>
-        <w:t>, temperature, and oxygen treatments</w:t>
-      </w:r>
-      <w:r>
-        <w:rPr>
-          <w:rFonts w:ascii="Times New Roman" w:hAnsi="Times New Roman"/>
-          <w:sz w:val="24"/>
-          <w:szCs w:val="24"/>
-        </w:rPr>
-        <w:t xml:space="preserve"> 43</w:t>
+        <w:t>, temperature, and oxygen treatments 4</w:t>
+      </w:r>
+      <w:r>
+        <w:rPr>
+          <w:rFonts w:ascii="Times New Roman" w:hAnsi="Times New Roman"/>
+          <w:sz w:val="24"/>
+          <w:szCs w:val="24"/>
+        </w:rPr>
+        <w:t>4</w:t>
       </w:r>
     </w:p>
     <w:p>
@@ -1629,16 +1638,16 @@
           <w:sz w:val="24"/>
           <w:szCs w:val="24"/>
         </w:rPr>
-        <w:t>, and temperature levels in two experiments</w:t>
-      </w:r>
-      <w:r>
-        <w:rPr>
-          <w:rFonts w:ascii="Times New Roman" w:eastAsia="Times New Roman" w:hAnsi="Times New Roman"/>
-          <w:color w:val="000000"/>
-          <w:sz w:val="24"/>
-          <w:szCs w:val="24"/>
-        </w:rPr>
-        <w:t xml:space="preserve"> 76</w:t>
+        <w:t>, and temperature levels in two experiments 7</w:t>
+      </w:r>
+      <w:r>
+        <w:rPr>
+          <w:rFonts w:ascii="Times New Roman" w:eastAsia="Times New Roman" w:hAnsi="Times New Roman"/>
+          <w:color w:val="000000"/>
+          <w:sz w:val="24"/>
+          <w:szCs w:val="24"/>
+        </w:rPr>
+        <w:t>7</w:t>
       </w:r>
     </w:p>
     <w:p>
@@ -1687,17 +1696,7 @@
           <w:sz w:val="24"/>
           <w:szCs w:val="24"/>
         </w:rPr>
-        <w:t xml:space="preserve"> and </w:t>
-      </w:r>
-      <w:proofErr w:type="spellStart"/>
-      <w:r>
-        <w:rPr>
-          <w:rFonts w:ascii="Times New Roman" w:eastAsia="Times New Roman" w:hAnsi="Times New Roman"/>
-          <w:color w:val="000000"/>
-          <w:sz w:val="24"/>
-          <w:szCs w:val="24"/>
-        </w:rPr>
-        <w:t>P</w:t>
+        <w:t xml:space="preserve"> and P</w:t>
       </w:r>
       <w:r>
         <w:rPr>
@@ -1709,7 +1708,6 @@
         </w:rPr>
         <w:t>crit</w:t>
       </w:r>
-      <w:proofErr w:type="spellEnd"/>
       <w:r>
         <w:rPr>
           <w:rFonts w:ascii="Times New Roman" w:eastAsia="Times New Roman" w:hAnsi="Times New Roman"/>
@@ -1756,16 +1754,16 @@
           <w:sz w:val="24"/>
           <w:szCs w:val="24"/>
         </w:rPr>
-        <w:t xml:space="preserve"> treatments</w:t>
-      </w:r>
-      <w:r>
-        <w:rPr>
-          <w:rFonts w:ascii="Times New Roman" w:eastAsia="Times New Roman" w:hAnsi="Times New Roman"/>
-          <w:color w:val="000000"/>
-          <w:sz w:val="24"/>
-          <w:szCs w:val="24"/>
-        </w:rPr>
-        <w:t xml:space="preserve"> 77</w:t>
+        <w:t xml:space="preserve"> treatments 7</w:t>
+      </w:r>
+      <w:r>
+        <w:rPr>
+          <w:rFonts w:ascii="Times New Roman" w:eastAsia="Times New Roman" w:hAnsi="Times New Roman"/>
+          <w:color w:val="000000"/>
+          <w:sz w:val="24"/>
+          <w:szCs w:val="24"/>
+        </w:rPr>
+        <w:t>8</w:t>
       </w:r>
     </w:p>
     <w:p>
@@ -1815,27 +1813,7 @@
           <w:sz w:val="24"/>
           <w:szCs w:val="24"/>
         </w:rPr>
-        <w:t xml:space="preserve"> offspring in which full oxyconformity or a </w:t>
-      </w:r>
-      <w:proofErr w:type="gramStart"/>
-      <w:r>
-        <w:rPr>
-          <w:rFonts w:ascii="Times New Roman" w:eastAsia="Times New Roman" w:hAnsi="Times New Roman"/>
-          <w:color w:val="000000"/>
-          <w:sz w:val="24"/>
-          <w:szCs w:val="24"/>
-        </w:rPr>
-        <w:t>low-oxygen</w:t>
-      </w:r>
-      <w:proofErr w:type="gramEnd"/>
-      <w:r>
-        <w:rPr>
-          <w:rFonts w:ascii="Times New Roman" w:eastAsia="Times New Roman" w:hAnsi="Times New Roman"/>
-          <w:color w:val="000000"/>
-          <w:sz w:val="24"/>
-          <w:szCs w:val="24"/>
-        </w:rPr>
-        <w:t xml:space="preserve"> increase in MO</w:t>
+        <w:t xml:space="preserve"> offspring in which full oxyconformity or a low-oxygen increase in MO</w:t>
       </w:r>
       <w:r>
         <w:rPr>
@@ -1854,16 +1832,16 @@
           <w:sz w:val="24"/>
           <w:szCs w:val="24"/>
         </w:rPr>
-        <w:t xml:space="preserve"> occurred</w:t>
-      </w:r>
-      <w:r>
-        <w:rPr>
-          <w:rFonts w:ascii="Times New Roman" w:eastAsia="Times New Roman" w:hAnsi="Times New Roman"/>
-          <w:color w:val="000000"/>
-          <w:sz w:val="24"/>
-          <w:szCs w:val="24"/>
-        </w:rPr>
-        <w:t xml:space="preserve"> 78</w:t>
+        <w:t xml:space="preserve"> occurred 7</w:t>
+      </w:r>
+      <w:r>
+        <w:rPr>
+          <w:rFonts w:ascii="Times New Roman" w:eastAsia="Times New Roman" w:hAnsi="Times New Roman"/>
+          <w:color w:val="000000"/>
+          <w:sz w:val="24"/>
+          <w:szCs w:val="24"/>
+        </w:rPr>
+        <w:t>9</w:t>
       </w:r>
     </w:p>
     <w:p>
@@ -1912,16 +1890,16 @@
           <w:sz w:val="24"/>
           <w:szCs w:val="24"/>
         </w:rPr>
-        <w:t xml:space="preserve"> levels, and stages sampled in each experiment</w:t>
-      </w:r>
-      <w:r>
-        <w:rPr>
-          <w:rFonts w:ascii="Times New Roman" w:eastAsia="Times New Roman" w:hAnsi="Times New Roman"/>
-          <w:color w:val="000000"/>
-          <w:sz w:val="24"/>
-          <w:szCs w:val="24"/>
-        </w:rPr>
-        <w:t xml:space="preserve"> 109</w:t>
+        <w:t xml:space="preserve"> levels, and stages sampled in each experiment 1</w:t>
+      </w:r>
+      <w:r>
+        <w:rPr>
+          <w:rFonts w:ascii="Times New Roman" w:eastAsia="Times New Roman" w:hAnsi="Times New Roman"/>
+          <w:color w:val="000000"/>
+          <w:sz w:val="24"/>
+          <w:szCs w:val="24"/>
+        </w:rPr>
+        <w:t>10</w:t>
       </w:r>
     </w:p>
     <w:p>
@@ -1951,16 +1929,16 @@
           <w:sz w:val="24"/>
           <w:szCs w:val="24"/>
         </w:rPr>
-        <w:t>Mean, standard error, sample size, and age at sampling for ionocyte density of embryos in each treatment</w:t>
-      </w:r>
-      <w:r>
-        <w:rPr>
-          <w:rFonts w:ascii="Times New Roman" w:eastAsia="Times New Roman" w:hAnsi="Times New Roman"/>
-          <w:color w:val="000000"/>
-          <w:sz w:val="24"/>
-          <w:szCs w:val="24"/>
-        </w:rPr>
-        <w:t xml:space="preserve"> 110</w:t>
+        <w:t>Mean, standard error, sample size, and age at sampling for ionocyte density of embryos in each treatment 11</w:t>
+      </w:r>
+      <w:r>
+        <w:rPr>
+          <w:rFonts w:ascii="Times New Roman" w:eastAsia="Times New Roman" w:hAnsi="Times New Roman"/>
+          <w:color w:val="000000"/>
+          <w:sz w:val="24"/>
+          <w:szCs w:val="24"/>
+        </w:rPr>
+        <w:t>1</w:t>
       </w:r>
     </w:p>
     <w:p>
@@ -1990,16 +1968,16 @@
           <w:sz w:val="24"/>
           <w:szCs w:val="24"/>
         </w:rPr>
-        <w:t>Mean, standard error, sample size, and age at sampling for ionocyte density of larvae in each treatment</w:t>
-      </w:r>
-      <w:r>
-        <w:rPr>
-          <w:rFonts w:ascii="Times New Roman" w:eastAsia="Times New Roman" w:hAnsi="Times New Roman"/>
-          <w:color w:val="000000"/>
-          <w:sz w:val="24"/>
-          <w:szCs w:val="24"/>
-        </w:rPr>
-        <w:t xml:space="preserve"> 111</w:t>
+        <w:t>Mean, standard error, sample size, and age at sampling for ionocyte density of larvae in each treatment 11</w:t>
+      </w:r>
+      <w:r>
+        <w:rPr>
+          <w:rFonts w:ascii="Times New Roman" w:eastAsia="Times New Roman" w:hAnsi="Times New Roman"/>
+          <w:color w:val="000000"/>
+          <w:sz w:val="24"/>
+          <w:szCs w:val="24"/>
+        </w:rPr>
+        <w:t>2</w:t>
       </w:r>
     </w:p>
     <w:p>
@@ -2029,16 +2007,16 @@
           <w:sz w:val="24"/>
           <w:szCs w:val="24"/>
         </w:rPr>
-        <w:t>Linear model coefficients and p-values for ionocyte density</w:t>
-      </w:r>
-      <w:r>
-        <w:rPr>
-          <w:rFonts w:ascii="Times New Roman" w:eastAsia="Times New Roman" w:hAnsi="Times New Roman"/>
-          <w:color w:val="000000"/>
-          <w:sz w:val="24"/>
-          <w:szCs w:val="24"/>
-        </w:rPr>
-        <w:t xml:space="preserve"> 112</w:t>
+        <w:t>Linear model coefficients and p-values for ionocyte density 11</w:t>
+      </w:r>
+      <w:r>
+        <w:rPr>
+          <w:rFonts w:ascii="Times New Roman" w:eastAsia="Times New Roman" w:hAnsi="Times New Roman"/>
+          <w:color w:val="000000"/>
+          <w:sz w:val="24"/>
+          <w:szCs w:val="24"/>
+        </w:rPr>
+        <w:t>3</w:t>
       </w:r>
     </w:p>
     <w:p>
@@ -2087,16 +2065,16 @@
           <w:sz w:val="24"/>
           <w:szCs w:val="24"/>
         </w:rPr>
-        <w:t xml:space="preserve"> and temperature on growth and survival of fish from the same experiments</w:t>
-      </w:r>
-      <w:r>
-        <w:rPr>
-          <w:rFonts w:ascii="Times New Roman" w:eastAsia="Times New Roman" w:hAnsi="Times New Roman"/>
-          <w:color w:val="000000"/>
-          <w:sz w:val="24"/>
-          <w:szCs w:val="24"/>
-        </w:rPr>
-        <w:t xml:space="preserve"> 113</w:t>
+        <w:t xml:space="preserve"> and temperature on growth and survival of fish from the same experiments 11</w:t>
+      </w:r>
+      <w:r>
+        <w:rPr>
+          <w:rFonts w:ascii="Times New Roman" w:eastAsia="Times New Roman" w:hAnsi="Times New Roman"/>
+          <w:color w:val="000000"/>
+          <w:sz w:val="24"/>
+          <w:szCs w:val="24"/>
+        </w:rPr>
+        <w:t>4</w:t>
       </w:r>
     </w:p>
     <w:p>
@@ -2119,34 +2097,23 @@
         </w:rPr>
         <w:t xml:space="preserve">Table 4.1. </w:t>
       </w:r>
-      <w:proofErr w:type="spellStart"/>
-      <w:r>
-        <w:rPr>
-          <w:rFonts w:ascii="Times New Roman" w:eastAsia="Times New Roman" w:hAnsi="Times New Roman"/>
-          <w:color w:val="000000"/>
-          <w:sz w:val="24"/>
-          <w:szCs w:val="24"/>
-        </w:rPr>
-        <w:t>DEBkiss</w:t>
-      </w:r>
-      <w:proofErr w:type="spellEnd"/>
-      <w:r>
-        <w:rPr>
-          <w:rFonts w:ascii="Times New Roman" w:eastAsia="Times New Roman" w:hAnsi="Times New Roman"/>
-          <w:color w:val="000000"/>
-          <w:sz w:val="24"/>
-          <w:szCs w:val="24"/>
-        </w:rPr>
-        <w:t xml:space="preserve"> parameters, their abbreviations, and their fixed or estimated values from fitting to full life data</w:t>
-      </w:r>
-      <w:r>
-        <w:rPr>
-          <w:rFonts w:ascii="Times New Roman" w:eastAsia="Times New Roman" w:hAnsi="Times New Roman"/>
-          <w:color w:val="000000"/>
-          <w:sz w:val="24"/>
-          <w:szCs w:val="24"/>
-        </w:rPr>
-        <w:t xml:space="preserve"> 153</w:t>
+      <w:r>
+        <w:rPr>
+          <w:rFonts w:ascii="Times New Roman" w:eastAsia="Times New Roman" w:hAnsi="Times New Roman"/>
+          <w:color w:val="000000"/>
+          <w:sz w:val="24"/>
+          <w:szCs w:val="24"/>
+        </w:rPr>
+        <w:t>DEBkiss parameters, their abbreviations, and their fixed or estimated values from fitting to full life data 15</w:t>
+      </w:r>
+      <w:r>
+        <w:rPr>
+          <w:rFonts w:ascii="Times New Roman" w:eastAsia="Times New Roman" w:hAnsi="Times New Roman"/>
+          <w:color w:val="000000"/>
+          <w:sz w:val="24"/>
+          <w:szCs w:val="24"/>
+        </w:rPr>
+        <w:t>4</w:t>
       </w:r>
     </w:p>
     <w:p>
@@ -2176,36 +2143,16 @@
           <w:sz w:val="24"/>
           <w:szCs w:val="24"/>
         </w:rPr>
-        <w:t xml:space="preserve">Fluxes, state variables, and differential equations in the </w:t>
-      </w:r>
-      <w:proofErr w:type="spellStart"/>
-      <w:r>
-        <w:rPr>
-          <w:rFonts w:ascii="Times New Roman" w:eastAsia="Times New Roman" w:hAnsi="Times New Roman"/>
-          <w:color w:val="000000"/>
-          <w:sz w:val="24"/>
-          <w:szCs w:val="24"/>
-        </w:rPr>
-        <w:t>DEBkiss</w:t>
-      </w:r>
-      <w:proofErr w:type="spellEnd"/>
-      <w:r>
-        <w:rPr>
-          <w:rFonts w:ascii="Times New Roman" w:eastAsia="Times New Roman" w:hAnsi="Times New Roman"/>
-          <w:color w:val="000000"/>
-          <w:sz w:val="24"/>
-          <w:szCs w:val="24"/>
-        </w:rPr>
-        <w:t xml:space="preserve"> model</w:t>
-      </w:r>
-      <w:r>
-        <w:rPr>
-          <w:rFonts w:ascii="Times New Roman" w:eastAsia="Times New Roman" w:hAnsi="Times New Roman"/>
-          <w:color w:val="000000"/>
-          <w:sz w:val="24"/>
-          <w:szCs w:val="24"/>
-        </w:rPr>
-        <w:t xml:space="preserve"> 154</w:t>
+        <w:t>Fluxes, state variables, and differential equations in the DEBkiss model 15</w:t>
+      </w:r>
+      <w:r>
+        <w:rPr>
+          <w:rFonts w:ascii="Times New Roman" w:eastAsia="Times New Roman" w:hAnsi="Times New Roman"/>
+          <w:color w:val="000000"/>
+          <w:sz w:val="24"/>
+          <w:szCs w:val="24"/>
+        </w:rPr>
+        <w:t>5</w:t>
       </w:r>
     </w:p>
     <w:p>
@@ -2255,16 +2202,16 @@
           <w:sz w:val="24"/>
           <w:szCs w:val="24"/>
         </w:rPr>
-        <w:t xml:space="preserve"> from different oxygen treatments in Cross et al. (2019)</w:t>
-      </w:r>
-      <w:r>
-        <w:rPr>
-          <w:rFonts w:ascii="Times New Roman" w:eastAsia="Times New Roman" w:hAnsi="Times New Roman"/>
-          <w:color w:val="000000"/>
-          <w:sz w:val="24"/>
-          <w:szCs w:val="24"/>
-        </w:rPr>
-        <w:t xml:space="preserve"> 155</w:t>
+        <w:t xml:space="preserve"> from different oxygen treatments in Cross et al. (2019) 15</w:t>
+      </w:r>
+      <w:r>
+        <w:rPr>
+          <w:rFonts w:ascii="Times New Roman" w:eastAsia="Times New Roman" w:hAnsi="Times New Roman"/>
+          <w:color w:val="000000"/>
+          <w:sz w:val="24"/>
+          <w:szCs w:val="24"/>
+        </w:rPr>
+        <w:t>6</w:t>
       </w:r>
     </w:p>
     <w:p>
@@ -2294,36 +2241,16 @@
           <w:sz w:val="24"/>
           <w:szCs w:val="24"/>
         </w:rPr>
-        <w:t xml:space="preserve">Summary of impacts of altering each </w:t>
-      </w:r>
-      <w:proofErr w:type="spellStart"/>
-      <w:r>
-        <w:rPr>
-          <w:rFonts w:ascii="Times New Roman" w:eastAsia="Times New Roman" w:hAnsi="Times New Roman"/>
-          <w:color w:val="000000"/>
-          <w:sz w:val="24"/>
-          <w:szCs w:val="24"/>
-        </w:rPr>
-        <w:t>DEBkiss</w:t>
-      </w:r>
-      <w:proofErr w:type="spellEnd"/>
-      <w:r>
-        <w:rPr>
-          <w:rFonts w:ascii="Times New Roman" w:eastAsia="Times New Roman" w:hAnsi="Times New Roman"/>
-          <w:color w:val="000000"/>
-          <w:sz w:val="24"/>
-          <w:szCs w:val="24"/>
-        </w:rPr>
-        <w:t xml:space="preserve"> parameter on predicted data for total length, time to hatching, and survival</w:t>
-      </w:r>
-      <w:r>
-        <w:rPr>
-          <w:rFonts w:ascii="Times New Roman" w:eastAsia="Times New Roman" w:hAnsi="Times New Roman"/>
-          <w:color w:val="000000"/>
-          <w:sz w:val="24"/>
-          <w:szCs w:val="24"/>
-        </w:rPr>
-        <w:t xml:space="preserve"> 156</w:t>
+        <w:t>Summary of impacts of altering each DEBkiss parameter on predicted data for total length, time to hatching, and survival 15</w:t>
+      </w:r>
+      <w:r>
+        <w:rPr>
+          <w:rFonts w:ascii="Times New Roman" w:eastAsia="Times New Roman" w:hAnsi="Times New Roman"/>
+          <w:color w:val="000000"/>
+          <w:sz w:val="24"/>
+          <w:szCs w:val="24"/>
+        </w:rPr>
+        <w:t>7</w:t>
       </w:r>
     </w:p>
     <w:p>
@@ -2373,36 +2300,16 @@
           <w:sz w:val="24"/>
           <w:szCs w:val="24"/>
         </w:rPr>
-        <w:t xml:space="preserve"> value and </w:t>
-      </w:r>
-      <w:proofErr w:type="spellStart"/>
-      <w:r>
-        <w:rPr>
-          <w:rFonts w:ascii="Times New Roman" w:eastAsia="Times New Roman" w:hAnsi="Times New Roman"/>
-          <w:color w:val="000000"/>
-          <w:sz w:val="24"/>
-          <w:szCs w:val="24"/>
-        </w:rPr>
-        <w:t>AICc</w:t>
-      </w:r>
-      <w:proofErr w:type="spellEnd"/>
-      <w:r>
-        <w:rPr>
-          <w:rFonts w:ascii="Times New Roman" w:eastAsia="Times New Roman" w:hAnsi="Times New Roman"/>
-          <w:color w:val="000000"/>
-          <w:sz w:val="24"/>
-          <w:szCs w:val="24"/>
-        </w:rPr>
-        <w:t xml:space="preserve"> when the correction factors were applied to each parameter or combination of parameters</w:t>
-      </w:r>
-      <w:r>
-        <w:rPr>
-          <w:rFonts w:ascii="Times New Roman" w:eastAsia="Times New Roman" w:hAnsi="Times New Roman"/>
-          <w:color w:val="000000"/>
-          <w:sz w:val="24"/>
-          <w:szCs w:val="24"/>
-        </w:rPr>
-        <w:t xml:space="preserve"> 157</w:t>
+        <w:t xml:space="preserve"> value and AICc when the correction factors were applied to each parameter or combination of parameters 15</w:t>
+      </w:r>
+      <w:r>
+        <w:rPr>
+          <w:rFonts w:ascii="Times New Roman" w:eastAsia="Times New Roman" w:hAnsi="Times New Roman"/>
+          <w:color w:val="000000"/>
+          <w:sz w:val="24"/>
+          <w:szCs w:val="24"/>
+        </w:rPr>
+        <w:t>8</w:t>
       </w:r>
     </w:p>
     <w:p>
@@ -2432,56 +2339,37 @@
           <w:sz w:val="24"/>
           <w:szCs w:val="24"/>
         </w:rPr>
-        <w:t xml:space="preserve">The value of </w:t>
-      </w:r>
-      <w:proofErr w:type="spellStart"/>
-      <w:r>
-        <w:rPr>
-          <w:rFonts w:ascii="Times New Roman" w:eastAsia="Times New Roman" w:hAnsi="Times New Roman"/>
-          <w:color w:val="000000"/>
-          <w:sz w:val="24"/>
-          <w:szCs w:val="24"/>
-        </w:rPr>
-        <w:t>DEBkiss</w:t>
-      </w:r>
-      <w:proofErr w:type="spellEnd"/>
-      <w:r>
-        <w:rPr>
-          <w:rFonts w:ascii="Times New Roman" w:eastAsia="Times New Roman" w:hAnsi="Times New Roman"/>
-          <w:color w:val="000000"/>
-          <w:sz w:val="24"/>
-          <w:szCs w:val="24"/>
-        </w:rPr>
-        <w:t xml:space="preserve"> parameters that best reproduce the hypoxia effects observed experimentally, calculated for each DO treatment level</w:t>
-      </w:r>
-      <w:r>
-        <w:rPr>
-          <w:rFonts w:ascii="Times New Roman" w:eastAsia="Times New Roman" w:hAnsi="Times New Roman"/>
-          <w:color w:val="000000"/>
-          <w:sz w:val="24"/>
-          <w:szCs w:val="24"/>
-        </w:rPr>
-        <w:t xml:space="preserve"> 158</w:t>
-      </w:r>
-    </w:p>
-    <w:p>
-      <w:pPr>
-        <w:rPr>
-          <w:rFonts w:ascii="Times New Roman" w:eastAsia="Times New Roman" w:hAnsi="Times New Roman"/>
-          <w:color w:val="000000"/>
-          <w:sz w:val="24"/>
-          <w:szCs w:val="24"/>
-        </w:rPr>
-      </w:pPr>
-      <w:r>
-        <w:rPr>
-          <w:rFonts w:ascii="Times New Roman" w:eastAsia="Times New Roman" w:hAnsi="Times New Roman"/>
-          <w:b/>
-          <w:bCs/>
-          <w:color w:val="000000"/>
-          <w:sz w:val="24"/>
-          <w:szCs w:val="24"/>
-        </w:rPr>
+        <w:t>The value of DEBkiss parameters that best reproduce the hypoxia effects observed experimentally, calculated for each DO treatment level 15</w:t>
+      </w:r>
+      <w:r>
+        <w:rPr>
+          <w:rFonts w:ascii="Times New Roman" w:eastAsia="Times New Roman" w:hAnsi="Times New Roman"/>
+          <w:color w:val="000000"/>
+          <w:sz w:val="24"/>
+          <w:szCs w:val="24"/>
+        </w:rPr>
+        <w:t>9</w:t>
+      </w:r>
+    </w:p>
+    <w:p>
+      <w:pPr>
+        <w:rPr>
+          <w:rFonts w:ascii="Times New Roman" w:eastAsia="Times New Roman" w:hAnsi="Times New Roman"/>
+          <w:color w:val="000000"/>
+          <w:sz w:val="24"/>
+          <w:szCs w:val="24"/>
+        </w:rPr>
+      </w:pPr>
+      <w:r>
+        <w:rPr>
+          <w:rFonts w:ascii="Times New Roman" w:eastAsia="Times New Roman" w:hAnsi="Times New Roman"/>
+          <w:b/>
+          <w:bCs/>
+          <w:color w:val="000000"/>
+          <w:sz w:val="24"/>
+          <w:szCs w:val="24"/>
+        </w:rPr>
+        <w:lastRenderedPageBreak/>
         <w:t xml:space="preserve">Table S1.1. </w:t>
       </w:r>
       <w:r>
@@ -2528,16 +2416,16 @@
           <w:sz w:val="24"/>
           <w:szCs w:val="24"/>
         </w:rPr>
-        <w:t xml:space="preserve"> experiments shown as mean measured levels for each corresponding target treatment</w:t>
-      </w:r>
-      <w:r>
-        <w:rPr>
-          <w:rFonts w:ascii="Times New Roman" w:eastAsia="Times New Roman" w:hAnsi="Times New Roman"/>
-          <w:color w:val="000000"/>
-          <w:sz w:val="24"/>
-          <w:szCs w:val="24"/>
-        </w:rPr>
-        <w:t xml:space="preserve"> 191</w:t>
+        <w:t xml:space="preserve"> experiments shown as mean measured levels for each corresponding target treatment 19</w:t>
+      </w:r>
+      <w:r>
+        <w:rPr>
+          <w:rFonts w:ascii="Times New Roman" w:eastAsia="Times New Roman" w:hAnsi="Times New Roman"/>
+          <w:color w:val="000000"/>
+          <w:sz w:val="24"/>
+          <w:szCs w:val="24"/>
+        </w:rPr>
+        <w:t>2</w:t>
       </w:r>
     </w:p>
     <w:p>
@@ -2640,16 +2528,16 @@
           <w:sz w:val="24"/>
           <w:szCs w:val="24"/>
         </w:rPr>
-        <w:t xml:space="preserve"> shown as mean measured levels for each corresponding target treatment</w:t>
-      </w:r>
-      <w:r>
-        <w:rPr>
-          <w:rFonts w:ascii="Times New Roman" w:hAnsi="Times New Roman"/>
-          <w:bCs/>
-          <w:sz w:val="24"/>
-          <w:szCs w:val="24"/>
-        </w:rPr>
-        <w:t xml:space="preserve"> 192</w:t>
+        <w:t xml:space="preserve"> shown as mean measured levels for each corresponding target treatment 19</w:t>
+      </w:r>
+      <w:r>
+        <w:rPr>
+          <w:rFonts w:ascii="Times New Roman" w:hAnsi="Times New Roman"/>
+          <w:bCs/>
+          <w:sz w:val="24"/>
+          <w:szCs w:val="24"/>
+        </w:rPr>
+        <w:t>3</w:t>
       </w:r>
     </w:p>
     <w:p>
@@ -2697,16 +2585,16 @@
           <w:sz w:val="24"/>
           <w:szCs w:val="24"/>
         </w:rPr>
-        <w:t xml:space="preserve"> embryos and larvae</w:t>
-      </w:r>
-      <w:r>
-        <w:rPr>
-          <w:rFonts w:ascii="Times New Roman" w:hAnsi="Times New Roman"/>
-          <w:bCs/>
-          <w:sz w:val="24"/>
-          <w:szCs w:val="24"/>
-        </w:rPr>
-        <w:t xml:space="preserve"> 193</w:t>
+        <w:t xml:space="preserve"> embryos and larvae 19</w:t>
+      </w:r>
+      <w:r>
+        <w:rPr>
+          <w:rFonts w:ascii="Times New Roman" w:hAnsi="Times New Roman"/>
+          <w:bCs/>
+          <w:sz w:val="24"/>
+          <w:szCs w:val="24"/>
+        </w:rPr>
+        <w:t>4</w:t>
       </w:r>
     </w:p>
     <w:p>
@@ -2792,16 +2680,16 @@
           <w:sz w:val="24"/>
           <w:szCs w:val="24"/>
         </w:rPr>
-        <w:t xml:space="preserve"> and two temperature treatments</w:t>
-      </w:r>
-      <w:r>
-        <w:rPr>
-          <w:rFonts w:ascii="Times New Roman" w:hAnsi="Times New Roman"/>
-          <w:bCs/>
-          <w:sz w:val="24"/>
-          <w:szCs w:val="24"/>
-        </w:rPr>
-        <w:t xml:space="preserve"> 194</w:t>
+        <w:t xml:space="preserve"> and two temperature treatments 19</w:t>
+      </w:r>
+      <w:r>
+        <w:rPr>
+          <w:rFonts w:ascii="Times New Roman" w:hAnsi="Times New Roman"/>
+          <w:bCs/>
+          <w:sz w:val="24"/>
+          <w:szCs w:val="24"/>
+        </w:rPr>
+        <w:t>5</w:t>
       </w:r>
     </w:p>
     <w:p>
@@ -2829,16 +2717,16 @@
           <w:sz w:val="24"/>
           <w:szCs w:val="24"/>
         </w:rPr>
-        <w:t>Mean measured water quality parameters for two experiments</w:t>
-      </w:r>
-      <w:r>
-        <w:rPr>
-          <w:rFonts w:ascii="Times New Roman" w:hAnsi="Times New Roman"/>
-          <w:bCs/>
-          <w:sz w:val="24"/>
-          <w:szCs w:val="24"/>
-        </w:rPr>
-        <w:t xml:space="preserve"> 195</w:t>
+        <w:t>Mean measured water quality parameters for two experiments 19</w:t>
+      </w:r>
+      <w:r>
+        <w:rPr>
+          <w:rFonts w:ascii="Times New Roman" w:hAnsi="Times New Roman"/>
+          <w:bCs/>
+          <w:sz w:val="24"/>
+          <w:szCs w:val="24"/>
+        </w:rPr>
+        <w:t>6</w:t>
       </w:r>
     </w:p>
     <w:p/>

</xml_diff>